<commit_message>
Made responsibilities template on word
</commit_message>
<xml_diff>
--- a/Sprint 1/P_Sprint1_1_January152022.docx
+++ b/Sprint 1/P_Sprint1_1_January152022.docx
@@ -131,146 +131,360 @@
           <w:szCs w:val="24"/>
         </w:rPr>
       </w:pPr>
+      <w:r>
+        <w:rPr>
+          <w:sz w:val="24"/>
+          <w:szCs w:val="24"/>
+        </w:rPr>
+        <w:t>Koosha Gholipour 40176826</w:t>
+      </w:r>
+    </w:p>
+    <w:p>
+      <w:pPr>
+        <w:jc w:val="center"/>
+        <w:rPr>
+          <w:sz w:val="24"/>
+          <w:szCs w:val="24"/>
+        </w:rPr>
+      </w:pPr>
+      <w:r>
+        <w:rPr>
+          <w:sz w:val="24"/>
+          <w:szCs w:val="24"/>
+        </w:rPr>
+        <w:t>Emma Amar 40174184</w:t>
+      </w:r>
+    </w:p>
+    <w:p>
+      <w:pPr>
+        <w:jc w:val="center"/>
+        <w:rPr>
+          <w:sz w:val="24"/>
+          <w:szCs w:val="24"/>
+        </w:rPr>
+      </w:pPr>
       <w:proofErr w:type="spellStart"/>
       <w:r>
         <w:rPr>
           <w:sz w:val="24"/>
           <w:szCs w:val="24"/>
         </w:rPr>
+        <w:t>J</w:t>
+      </w:r>
+      <w:r>
+        <w:rPr>
+          <w:sz w:val="24"/>
+          <w:szCs w:val="24"/>
+        </w:rPr>
+        <w:t>ungsoo</w:t>
+      </w:r>
+      <w:proofErr w:type="spellEnd"/>
+      <w:r>
+        <w:rPr>
+          <w:sz w:val="24"/>
+          <w:szCs w:val="24"/>
+        </w:rPr>
+        <w:t xml:space="preserve"> </w:t>
+      </w:r>
+      <w:r>
+        <w:rPr>
+          <w:sz w:val="24"/>
+          <w:szCs w:val="24"/>
+        </w:rPr>
+        <w:t>L</w:t>
+      </w:r>
+      <w:r>
+        <w:rPr>
+          <w:sz w:val="24"/>
+          <w:szCs w:val="24"/>
+        </w:rPr>
+        <w:t>ee 40174025</w:t>
+      </w:r>
+    </w:p>
+    <w:p>
+      <w:pPr>
+        <w:jc w:val="center"/>
+        <w:rPr>
+          <w:sz w:val="24"/>
+          <w:szCs w:val="24"/>
+        </w:rPr>
+      </w:pPr>
+      <w:proofErr w:type="spellStart"/>
+      <w:r>
+        <w:rPr>
+          <w:sz w:val="24"/>
+          <w:szCs w:val="24"/>
+        </w:rPr>
+        <w:t>O</w:t>
+      </w:r>
+      <w:r>
+        <w:rPr>
+          <w:sz w:val="24"/>
+          <w:szCs w:val="24"/>
+        </w:rPr>
+        <w:t>umar</w:t>
+      </w:r>
+      <w:proofErr w:type="spellEnd"/>
+      <w:r>
+        <w:rPr>
+          <w:sz w:val="24"/>
+          <w:szCs w:val="24"/>
+        </w:rPr>
+        <w:t xml:space="preserve"> </w:t>
+      </w:r>
+      <w:r>
+        <w:rPr>
+          <w:sz w:val="24"/>
+          <w:szCs w:val="24"/>
+        </w:rPr>
+        <w:t>B</w:t>
+      </w:r>
+      <w:r>
+        <w:rPr>
+          <w:sz w:val="24"/>
+          <w:szCs w:val="24"/>
+        </w:rPr>
+        <w:t>arry 40172989</w:t>
+      </w:r>
+    </w:p>
+    <w:p>
+      <w:pPr>
+        <w:rPr>
+          <w:sz w:val="24"/>
+          <w:szCs w:val="24"/>
+        </w:rPr>
+      </w:pPr>
+      <w:r>
+        <w:rPr>
+          <w:sz w:val="24"/>
+          <w:szCs w:val="24"/>
+        </w:rPr>
+        <w:br w:type="page"/>
+      </w:r>
+    </w:p>
+    <w:p>
+      <w:pPr>
+        <w:pStyle w:val="Heading1"/>
+        <w:rPr>
+          <w:color w:val="auto"/>
+        </w:rPr>
+      </w:pPr>
+      <w:r>
+        <w:rPr>
+          <w:color w:val="auto"/>
+        </w:rPr>
+        <w:lastRenderedPageBreak/>
+        <w:t>Responsibilities:</w:t>
+      </w:r>
+    </w:p>
+    <w:p>
+      <w:pPr>
+        <w:pStyle w:val="ListParagraph"/>
+        <w:numPr>
+          <w:ilvl w:val="0"/>
+          <w:numId w:val="1"/>
+        </w:numPr>
+        <w:rPr>
+          <w:sz w:val="24"/>
+          <w:szCs w:val="24"/>
+        </w:rPr>
+      </w:pPr>
+      <w:r>
+        <w:rPr>
+          <w:sz w:val="24"/>
+          <w:szCs w:val="24"/>
+        </w:rPr>
+        <w:t>Adamo</w:t>
+      </w:r>
+      <w:r>
+        <w:rPr>
+          <w:sz w:val="24"/>
+          <w:szCs w:val="24"/>
+        </w:rPr>
+        <w:t>:</w:t>
+      </w:r>
+    </w:p>
+    <w:p>
+      <w:pPr>
+        <w:pStyle w:val="ListParagraph"/>
+        <w:numPr>
+          <w:ilvl w:val="1"/>
+          <w:numId w:val="1"/>
+        </w:numPr>
+        <w:rPr>
+          <w:sz w:val="24"/>
+          <w:szCs w:val="24"/>
+        </w:rPr>
+      </w:pPr>
+    </w:p>
+    <w:p>
+      <w:pPr>
+        <w:pStyle w:val="ListParagraph"/>
+        <w:numPr>
+          <w:ilvl w:val="0"/>
+          <w:numId w:val="1"/>
+        </w:numPr>
+        <w:rPr>
+          <w:sz w:val="24"/>
+          <w:szCs w:val="24"/>
+        </w:rPr>
+      </w:pPr>
+      <w:r>
+        <w:rPr>
+          <w:sz w:val="24"/>
+          <w:szCs w:val="24"/>
+        </w:rPr>
+        <w:t>Alexandra</w:t>
+      </w:r>
+    </w:p>
+    <w:p>
+      <w:pPr>
+        <w:pStyle w:val="ListParagraph"/>
+        <w:numPr>
+          <w:ilvl w:val="1"/>
+          <w:numId w:val="1"/>
+        </w:numPr>
+        <w:rPr>
+          <w:sz w:val="24"/>
+          <w:szCs w:val="24"/>
+        </w:rPr>
+      </w:pPr>
+    </w:p>
+    <w:p>
+      <w:pPr>
+        <w:pStyle w:val="ListParagraph"/>
+        <w:numPr>
+          <w:ilvl w:val="0"/>
+          <w:numId w:val="1"/>
+        </w:numPr>
+        <w:rPr>
+          <w:sz w:val="24"/>
+          <w:szCs w:val="24"/>
+        </w:rPr>
+      </w:pPr>
+      <w:r>
+        <w:rPr>
+          <w:sz w:val="24"/>
+          <w:szCs w:val="24"/>
+        </w:rPr>
         <w:t>Koosha</w:t>
       </w:r>
+    </w:p>
+    <w:p>
+      <w:pPr>
+        <w:pStyle w:val="ListParagraph"/>
+        <w:numPr>
+          <w:ilvl w:val="1"/>
+          <w:numId w:val="1"/>
+        </w:numPr>
+        <w:rPr>
+          <w:sz w:val="24"/>
+          <w:szCs w:val="24"/>
+        </w:rPr>
+      </w:pPr>
+    </w:p>
+    <w:p>
+      <w:pPr>
+        <w:pStyle w:val="ListParagraph"/>
+        <w:numPr>
+          <w:ilvl w:val="0"/>
+          <w:numId w:val="1"/>
+        </w:numPr>
+        <w:rPr>
+          <w:sz w:val="24"/>
+          <w:szCs w:val="24"/>
+        </w:rPr>
+      </w:pPr>
+      <w:r>
+        <w:rPr>
+          <w:sz w:val="24"/>
+          <w:szCs w:val="24"/>
+        </w:rPr>
+        <w:t>Emma</w:t>
+      </w:r>
+    </w:p>
+    <w:p>
+      <w:pPr>
+        <w:pStyle w:val="ListParagraph"/>
+        <w:numPr>
+          <w:ilvl w:val="1"/>
+          <w:numId w:val="1"/>
+        </w:numPr>
+        <w:rPr>
+          <w:sz w:val="24"/>
+          <w:szCs w:val="24"/>
+        </w:rPr>
+      </w:pPr>
+    </w:p>
+    <w:p>
+      <w:pPr>
+        <w:pStyle w:val="ListParagraph"/>
+        <w:numPr>
+          <w:ilvl w:val="0"/>
+          <w:numId w:val="1"/>
+        </w:numPr>
+        <w:rPr>
+          <w:sz w:val="24"/>
+          <w:szCs w:val="24"/>
+        </w:rPr>
+      </w:pPr>
+      <w:proofErr w:type="spellStart"/>
+      <w:r>
+        <w:rPr>
+          <w:sz w:val="24"/>
+          <w:szCs w:val="24"/>
+        </w:rPr>
+        <w:t>Junsoo</w:t>
+      </w:r>
       <w:proofErr w:type="spellEnd"/>
-      <w:r>
-        <w:rPr>
-          <w:sz w:val="24"/>
-          <w:szCs w:val="24"/>
-        </w:rPr>
-        <w:t xml:space="preserve"> </w:t>
-      </w:r>
+    </w:p>
+    <w:p>
+      <w:pPr>
+        <w:pStyle w:val="ListParagraph"/>
+        <w:numPr>
+          <w:ilvl w:val="1"/>
+          <w:numId w:val="1"/>
+        </w:numPr>
+        <w:rPr>
+          <w:sz w:val="24"/>
+          <w:szCs w:val="24"/>
+        </w:rPr>
+      </w:pPr>
+    </w:p>
+    <w:p>
+      <w:pPr>
+        <w:pStyle w:val="ListParagraph"/>
+        <w:numPr>
+          <w:ilvl w:val="0"/>
+          <w:numId w:val="1"/>
+        </w:numPr>
+        <w:rPr>
+          <w:sz w:val="24"/>
+          <w:szCs w:val="24"/>
+        </w:rPr>
+      </w:pPr>
       <w:proofErr w:type="spellStart"/>
       <w:r>
         <w:rPr>
           <w:sz w:val="24"/>
           <w:szCs w:val="24"/>
         </w:rPr>
-        <w:t>Gholipour</w:t>
+        <w:t>Oumar</w:t>
       </w:r>
       <w:proofErr w:type="spellEnd"/>
-      <w:r>
-        <w:rPr>
-          <w:sz w:val="24"/>
-          <w:szCs w:val="24"/>
-        </w:rPr>
-        <w:t xml:space="preserve"> 40176826</w:t>
-      </w:r>
-    </w:p>
-    <w:p>
-      <w:pPr>
-        <w:jc w:val="center"/>
-        <w:rPr>
-          <w:sz w:val="24"/>
-          <w:szCs w:val="24"/>
-        </w:rPr>
-      </w:pPr>
-      <w:r>
-        <w:rPr>
-          <w:sz w:val="24"/>
-          <w:szCs w:val="24"/>
-        </w:rPr>
-        <w:t>Emma Amar 40174184</w:t>
-      </w:r>
-    </w:p>
-    <w:p>
-      <w:pPr>
-        <w:jc w:val="center"/>
-        <w:rPr>
-          <w:sz w:val="24"/>
-          <w:szCs w:val="24"/>
-        </w:rPr>
-      </w:pPr>
-      <w:proofErr w:type="spellStart"/>
-      <w:r>
-        <w:rPr>
-          <w:sz w:val="24"/>
-          <w:szCs w:val="24"/>
-        </w:rPr>
-        <w:t>J</w:t>
-      </w:r>
-      <w:r>
-        <w:rPr>
-          <w:sz w:val="24"/>
-          <w:szCs w:val="24"/>
-        </w:rPr>
-        <w:t>ungsoo</w:t>
-      </w:r>
-      <w:proofErr w:type="spellEnd"/>
-      <w:r>
-        <w:rPr>
-          <w:sz w:val="24"/>
-          <w:szCs w:val="24"/>
-        </w:rPr>
-        <w:t xml:space="preserve"> </w:t>
-      </w:r>
-      <w:r>
-        <w:rPr>
-          <w:sz w:val="24"/>
-          <w:szCs w:val="24"/>
-        </w:rPr>
-        <w:t>L</w:t>
-      </w:r>
-      <w:r>
-        <w:rPr>
-          <w:sz w:val="24"/>
-          <w:szCs w:val="24"/>
-        </w:rPr>
-        <w:t>ee 40174025</w:t>
-      </w:r>
-    </w:p>
-    <w:p>
-      <w:pPr>
-        <w:jc w:val="center"/>
-        <w:rPr>
-          <w:sz w:val="24"/>
-          <w:szCs w:val="24"/>
-        </w:rPr>
-      </w:pPr>
-      <w:proofErr w:type="spellStart"/>
-      <w:r>
-        <w:rPr>
-          <w:sz w:val="24"/>
-          <w:szCs w:val="24"/>
-        </w:rPr>
-        <w:t>O</w:t>
-      </w:r>
-      <w:r>
-        <w:rPr>
-          <w:sz w:val="24"/>
-          <w:szCs w:val="24"/>
-        </w:rPr>
-        <w:t>umar</w:t>
-      </w:r>
-      <w:proofErr w:type="spellEnd"/>
-      <w:r>
-        <w:rPr>
-          <w:sz w:val="24"/>
-          <w:szCs w:val="24"/>
-        </w:rPr>
-        <w:t xml:space="preserve"> </w:t>
-      </w:r>
-      <w:r>
-        <w:rPr>
-          <w:sz w:val="24"/>
-          <w:szCs w:val="24"/>
-        </w:rPr>
-        <w:t>B</w:t>
-      </w:r>
-      <w:r>
-        <w:rPr>
-          <w:sz w:val="24"/>
-          <w:szCs w:val="24"/>
-        </w:rPr>
-        <w:t>arry 40172989</w:t>
-      </w:r>
+    </w:p>
+    <w:p>
+      <w:pPr>
+        <w:pStyle w:val="ListParagraph"/>
+        <w:numPr>
+          <w:ilvl w:val="1"/>
+          <w:numId w:val="1"/>
+        </w:numPr>
+        <w:rPr>
+          <w:sz w:val="24"/>
+          <w:szCs w:val="24"/>
+        </w:rPr>
+      </w:pPr>
     </w:p>
     <w:sectPr>
       <w:pgSz w:w="12240" w:h="15840"/>
@@ -280,6 +494,127 @@
     </w:sectPr>
   </w:body>
 </w:document>
+</file>
+
+<file path=word/numbering.xml><?xml version="1.0" encoding="utf-8"?>
+<w:numbering xmlns:wpc="http://schemas.microsoft.com/office/word/2010/wordprocessingCanvas" xmlns:cx="http://schemas.microsoft.com/office/drawing/2014/chartex" xmlns:cx1="http://schemas.microsoft.com/office/drawing/2015/9/8/chartex" xmlns:cx2="http://schemas.microsoft.com/office/drawing/2015/10/21/chartex" xmlns:cx3="http://schemas.microsoft.com/office/drawing/2016/5/9/chartex" xmlns:cx4="http://schemas.microsoft.com/office/drawing/2016/5/10/chartex" xmlns:cx5="http://schemas.microsoft.com/office/drawing/2016/5/11/chartex" xmlns:cx6="http://schemas.microsoft.com/office/drawing/2016/5/12/chartex" xmlns:cx7="http://schemas.microsoft.com/office/drawing/2016/5/13/chartex" xmlns:cx8="http://schemas.microsoft.com/office/drawing/2016/5/14/chartex" xmlns:mc="http://schemas.openxmlformats.org/markup-compatibility/2006" xmlns:aink="http://schemas.microsoft.com/office/drawing/2016/ink" xmlns:am3d="http://schemas.microsoft.com/office/drawing/2017/model3d" xmlns:o="urn:schemas-microsoft-com:office:office" xmlns:r="http://schemas.openxmlformats.org/officeDocument/2006/relationships" xmlns:m="http://schemas.openxmlformats.org/officeDocument/2006/math" xmlns:v="urn:schemas-microsoft-com:vml" xmlns:wp14="http://schemas.microsoft.com/office/word/2010/wordprocessingDrawing" xmlns:wp="http://schemas.openxmlformats.org/drawingml/2006/wordprocessingDrawing" xmlns:w10="urn:schemas-microsoft-com:office:word" xmlns:w="http://schemas.openxmlformats.org/wordprocessingml/2006/main" xmlns:w14="http://schemas.microsoft.com/office/word/2010/wordml" xmlns:w15="http://schemas.microsoft.com/office/word/2012/wordml" xmlns:w16cex="http://schemas.microsoft.com/office/word/2018/wordml/cex" xmlns:w16cid="http://schemas.microsoft.com/office/word/2016/wordml/cid" xmlns:w16="http://schemas.microsoft.com/office/word/2018/wordml" xmlns:w16sdtdh="http://schemas.microsoft.com/office/word/2020/wordml/sdtdatahash" xmlns:w16se="http://schemas.microsoft.com/office/word/2015/wordml/symex" xmlns:wpg="http://schemas.microsoft.com/office/word/2010/wordprocessingGroup" xmlns:wpi="http://schemas.microsoft.com/office/word/2010/wordprocessingInk" xmlns:wne="http://schemas.microsoft.com/office/word/2006/wordml" xmlns:wps="http://schemas.microsoft.com/office/word/2010/wordprocessingShape" mc:Ignorable="w14 w15 w16se w16cid w16 w16cex w16sdtdh wp14">
+  <w:abstractNum w:abstractNumId="0" w15:restartNumberingAfterBreak="0">
+    <w:nsid w:val="4D0636EA"/>
+    <w:multiLevelType w:val="hybridMultilevel"/>
+    <w:tmpl w:val="B9EE82E0"/>
+    <w:lvl w:ilvl="0" w:tplc="04090001">
+      <w:start w:val="1"/>
+      <w:numFmt w:val="bullet"/>
+      <w:lvlText w:val=""/>
+      <w:lvlJc w:val="left"/>
+      <w:pPr>
+        <w:ind w:left="720" w:hanging="360"/>
+      </w:pPr>
+      <w:rPr>
+        <w:rFonts w:ascii="Symbol" w:hAnsi="Symbol" w:hint="default"/>
+      </w:rPr>
+    </w:lvl>
+    <w:lvl w:ilvl="1" w:tplc="04090003">
+      <w:start w:val="1"/>
+      <w:numFmt w:val="bullet"/>
+      <w:lvlText w:val="o"/>
+      <w:lvlJc w:val="left"/>
+      <w:pPr>
+        <w:ind w:left="1440" w:hanging="360"/>
+      </w:pPr>
+      <w:rPr>
+        <w:rFonts w:ascii="Courier New" w:hAnsi="Courier New" w:cs="Courier New" w:hint="default"/>
+      </w:rPr>
+    </w:lvl>
+    <w:lvl w:ilvl="2" w:tplc="04090005" w:tentative="1">
+      <w:start w:val="1"/>
+      <w:numFmt w:val="bullet"/>
+      <w:lvlText w:val=""/>
+      <w:lvlJc w:val="left"/>
+      <w:pPr>
+        <w:ind w:left="2160" w:hanging="360"/>
+      </w:pPr>
+      <w:rPr>
+        <w:rFonts w:ascii="Wingdings" w:hAnsi="Wingdings" w:hint="default"/>
+      </w:rPr>
+    </w:lvl>
+    <w:lvl w:ilvl="3" w:tplc="04090001" w:tentative="1">
+      <w:start w:val="1"/>
+      <w:numFmt w:val="bullet"/>
+      <w:lvlText w:val=""/>
+      <w:lvlJc w:val="left"/>
+      <w:pPr>
+        <w:ind w:left="2880" w:hanging="360"/>
+      </w:pPr>
+      <w:rPr>
+        <w:rFonts w:ascii="Symbol" w:hAnsi="Symbol" w:hint="default"/>
+      </w:rPr>
+    </w:lvl>
+    <w:lvl w:ilvl="4" w:tplc="04090003" w:tentative="1">
+      <w:start w:val="1"/>
+      <w:numFmt w:val="bullet"/>
+      <w:lvlText w:val="o"/>
+      <w:lvlJc w:val="left"/>
+      <w:pPr>
+        <w:ind w:left="3600" w:hanging="360"/>
+      </w:pPr>
+      <w:rPr>
+        <w:rFonts w:ascii="Courier New" w:hAnsi="Courier New" w:cs="Courier New" w:hint="default"/>
+      </w:rPr>
+    </w:lvl>
+    <w:lvl w:ilvl="5" w:tplc="04090005" w:tentative="1">
+      <w:start w:val="1"/>
+      <w:numFmt w:val="bullet"/>
+      <w:lvlText w:val=""/>
+      <w:lvlJc w:val="left"/>
+      <w:pPr>
+        <w:ind w:left="4320" w:hanging="360"/>
+      </w:pPr>
+      <w:rPr>
+        <w:rFonts w:ascii="Wingdings" w:hAnsi="Wingdings" w:hint="default"/>
+      </w:rPr>
+    </w:lvl>
+    <w:lvl w:ilvl="6" w:tplc="04090001" w:tentative="1">
+      <w:start w:val="1"/>
+      <w:numFmt w:val="bullet"/>
+      <w:lvlText w:val=""/>
+      <w:lvlJc w:val="left"/>
+      <w:pPr>
+        <w:ind w:left="5040" w:hanging="360"/>
+      </w:pPr>
+      <w:rPr>
+        <w:rFonts w:ascii="Symbol" w:hAnsi="Symbol" w:hint="default"/>
+      </w:rPr>
+    </w:lvl>
+    <w:lvl w:ilvl="7" w:tplc="04090003" w:tentative="1">
+      <w:start w:val="1"/>
+      <w:numFmt w:val="bullet"/>
+      <w:lvlText w:val="o"/>
+      <w:lvlJc w:val="left"/>
+      <w:pPr>
+        <w:ind w:left="5760" w:hanging="360"/>
+      </w:pPr>
+      <w:rPr>
+        <w:rFonts w:ascii="Courier New" w:hAnsi="Courier New" w:cs="Courier New" w:hint="default"/>
+      </w:rPr>
+    </w:lvl>
+    <w:lvl w:ilvl="8" w:tplc="04090005" w:tentative="1">
+      <w:start w:val="1"/>
+      <w:numFmt w:val="bullet"/>
+      <w:lvlText w:val=""/>
+      <w:lvlJc w:val="left"/>
+      <w:pPr>
+        <w:ind w:left="6480" w:hanging="360"/>
+      </w:pPr>
+      <w:rPr>
+        <w:rFonts w:ascii="Wingdings" w:hAnsi="Wingdings" w:hint="default"/>
+      </w:rPr>
+    </w:lvl>
+  </w:abstractNum>
+  <w:num w:numId="1">
+    <w:abstractNumId w:val="0"/>
+  </w:num>
+</w:numbering>
 </file>
 
 <file path=word/styles.xml><?xml version="1.0" encoding="utf-8"?>
@@ -681,6 +1016,27 @@
     <w:name w:val="Normal"/>
     <w:qFormat/>
   </w:style>
+  <w:style w:type="paragraph" w:styleId="Heading1">
+    <w:name w:val="heading 1"/>
+    <w:basedOn w:val="Normal"/>
+    <w:next w:val="Normal"/>
+    <w:link w:val="Heading1Char"/>
+    <w:uiPriority w:val="9"/>
+    <w:qFormat/>
+    <w:rsid w:val="0092650C"/>
+    <w:pPr>
+      <w:keepNext/>
+      <w:keepLines/>
+      <w:spacing w:before="240" w:after="0"/>
+      <w:outlineLvl w:val="0"/>
+    </w:pPr>
+    <w:rPr>
+      <w:rFonts w:asciiTheme="majorHAnsi" w:eastAsiaTheme="majorEastAsia" w:hAnsiTheme="majorHAnsi" w:cstheme="majorBidi"/>
+      <w:color w:val="2F5496" w:themeColor="accent1" w:themeShade="BF"/>
+      <w:sz w:val="32"/>
+      <w:szCs w:val="32"/>
+    </w:rPr>
+  </w:style>
   <w:style w:type="character" w:default="1" w:styleId="DefaultParagraphFont">
     <w:name w:val="Default Paragraph Font"/>
     <w:uiPriority w:val="1"/>
@@ -707,6 +1063,61 @@
     <w:uiPriority w:val="99"/>
     <w:semiHidden/>
     <w:unhideWhenUsed/>
+  </w:style>
+  <w:style w:type="paragraph" w:styleId="ListParagraph">
+    <w:name w:val="List Paragraph"/>
+    <w:basedOn w:val="Normal"/>
+    <w:uiPriority w:val="34"/>
+    <w:qFormat/>
+    <w:rsid w:val="0092650C"/>
+    <w:pPr>
+      <w:ind w:left="720"/>
+      <w:contextualSpacing/>
+    </w:pPr>
+  </w:style>
+  <w:style w:type="paragraph" w:styleId="Subtitle">
+    <w:name w:val="Subtitle"/>
+    <w:basedOn w:val="Normal"/>
+    <w:next w:val="Normal"/>
+    <w:link w:val="SubtitleChar"/>
+    <w:uiPriority w:val="11"/>
+    <w:qFormat/>
+    <w:rsid w:val="0092650C"/>
+    <w:pPr>
+      <w:numPr>
+        <w:ilvl w:val="1"/>
+      </w:numPr>
+    </w:pPr>
+    <w:rPr>
+      <w:rFonts w:eastAsiaTheme="minorEastAsia"/>
+      <w:color w:val="5A5A5A" w:themeColor="text1" w:themeTint="A5"/>
+      <w:spacing w:val="15"/>
+    </w:rPr>
+  </w:style>
+  <w:style w:type="character" w:customStyle="1" w:styleId="SubtitleChar">
+    <w:name w:val="Subtitle Char"/>
+    <w:basedOn w:val="DefaultParagraphFont"/>
+    <w:link w:val="Subtitle"/>
+    <w:uiPriority w:val="11"/>
+    <w:rsid w:val="0092650C"/>
+    <w:rPr>
+      <w:rFonts w:eastAsiaTheme="minorEastAsia"/>
+      <w:color w:val="5A5A5A" w:themeColor="text1" w:themeTint="A5"/>
+      <w:spacing w:val="15"/>
+    </w:rPr>
+  </w:style>
+  <w:style w:type="character" w:customStyle="1" w:styleId="Heading1Char">
+    <w:name w:val="Heading 1 Char"/>
+    <w:basedOn w:val="DefaultParagraphFont"/>
+    <w:link w:val="Heading1"/>
+    <w:uiPriority w:val="9"/>
+    <w:rsid w:val="0092650C"/>
+    <w:rPr>
+      <w:rFonts w:asciiTheme="majorHAnsi" w:eastAsiaTheme="majorEastAsia" w:hAnsiTheme="majorHAnsi" w:cstheme="majorBidi"/>
+      <w:color w:val="2F5496" w:themeColor="accent1" w:themeShade="BF"/>
+      <w:sz w:val="32"/>
+      <w:szCs w:val="32"/>
+    </w:rPr>
   </w:style>
 </w:styles>
 </file>

</xml_diff>

<commit_message>
Added responsibility to sprint document
</commit_message>
<xml_diff>
--- a/Sprint 1/P_Sprint1_1_January152022.docx
+++ b/Sprint 1/P_Sprint1_1_January152022.docx
@@ -58,12 +58,14 @@
         <w:rPr>
           <w:sz w:val="52"/>
           <w:szCs w:val="52"/>
+          <w:lang w:val="fr-CA"/>
         </w:rPr>
       </w:pPr>
       <w:r>
         <w:rPr>
           <w:sz w:val="52"/>
           <w:szCs w:val="52"/>
+          <w:lang w:val="fr-CA"/>
         </w:rPr>
         <w:t>Sprint 1</w:t>
       </w:r>
@@ -74,35 +76,32 @@
         <w:rPr>
           <w:sz w:val="24"/>
           <w:szCs w:val="24"/>
-        </w:rPr>
-      </w:pPr>
-      <w:r>
-        <w:rPr>
-          <w:sz w:val="24"/>
-          <w:szCs w:val="24"/>
-        </w:rPr>
-        <w:t>Adamo Orsini</w:t>
-      </w:r>
-      <w:r>
-        <w:rPr>
-          <w:sz w:val="24"/>
-          <w:szCs w:val="24"/>
-        </w:rPr>
-        <w:t xml:space="preserve"> 40174716</w:t>
-      </w:r>
-    </w:p>
-    <w:p>
-      <w:pPr>
-        <w:jc w:val="center"/>
-        <w:rPr>
-          <w:sz w:val="24"/>
-          <w:szCs w:val="24"/>
-        </w:rPr>
-      </w:pPr>
-      <w:r>
-        <w:rPr>
-          <w:sz w:val="24"/>
-          <w:szCs w:val="24"/>
+          <w:lang w:val="fr-CA"/>
+        </w:rPr>
+      </w:pPr>
+      <w:r>
+        <w:rPr>
+          <w:sz w:val="24"/>
+          <w:szCs w:val="24"/>
+          <w:lang w:val="fr-CA"/>
+        </w:rPr>
+        <w:t>Adamo Orsini 40174716</w:t>
+      </w:r>
+    </w:p>
+    <w:p>
+      <w:pPr>
+        <w:jc w:val="center"/>
+        <w:rPr>
+          <w:sz w:val="24"/>
+          <w:szCs w:val="24"/>
+          <w:lang w:val="fr-CA"/>
+        </w:rPr>
+      </w:pPr>
+      <w:r>
+        <w:rPr>
+          <w:sz w:val="24"/>
+          <w:szCs w:val="24"/>
+          <w:lang w:val="fr-CA"/>
         </w:rPr>
         <w:t xml:space="preserve">Alexandra </w:t>
       </w:r>
@@ -111,6 +110,7 @@
         <w:rPr>
           <w:sz w:val="24"/>
           <w:szCs w:val="24"/>
+          <w:lang w:val="fr-CA"/>
         </w:rPr>
         <w:t>Spyridakos</w:t>
       </w:r>
@@ -119,6 +119,7 @@
         <w:rPr>
           <w:sz w:val="24"/>
           <w:szCs w:val="24"/>
+          <w:lang w:val="fr-CA"/>
         </w:rPr>
         <w:t xml:space="preserve"> 40175280</w:t>
       </w:r>
@@ -131,12 +132,37 @@
           <w:szCs w:val="24"/>
         </w:rPr>
       </w:pPr>
-      <w:r>
-        <w:rPr>
-          <w:sz w:val="24"/>
-          <w:szCs w:val="24"/>
-        </w:rPr>
-        <w:t>Koosha Gholipour 40176826</w:t>
+      <w:proofErr w:type="spellStart"/>
+      <w:r>
+        <w:rPr>
+          <w:sz w:val="24"/>
+          <w:szCs w:val="24"/>
+        </w:rPr>
+        <w:t>Koosha</w:t>
+      </w:r>
+      <w:proofErr w:type="spellEnd"/>
+      <w:r>
+        <w:rPr>
+          <w:sz w:val="24"/>
+          <w:szCs w:val="24"/>
+        </w:rPr>
+        <w:t xml:space="preserve"> </w:t>
+      </w:r>
+      <w:proofErr w:type="spellStart"/>
+      <w:r>
+        <w:rPr>
+          <w:sz w:val="24"/>
+          <w:szCs w:val="24"/>
+        </w:rPr>
+        <w:t>Gholipour</w:t>
+      </w:r>
+      <w:proofErr w:type="spellEnd"/>
+      <w:r>
+        <w:rPr>
+          <w:sz w:val="24"/>
+          <w:szCs w:val="24"/>
+        </w:rPr>
+        <w:t xml:space="preserve"> 40176826</w:t>
       </w:r>
     </w:p>
     <w:p>
@@ -316,6 +342,33 @@
           <w:szCs w:val="24"/>
         </w:rPr>
       </w:pPr>
+      <w:r>
+        <w:rPr>
+          <w:sz w:val="24"/>
+          <w:szCs w:val="24"/>
+        </w:rPr>
+        <w:t>Added Sprint 1 Word document</w:t>
+      </w:r>
+    </w:p>
+    <w:p>
+      <w:pPr>
+        <w:pStyle w:val="ListParagraph"/>
+        <w:numPr>
+          <w:ilvl w:val="1"/>
+          <w:numId w:val="1"/>
+        </w:numPr>
+        <w:rPr>
+          <w:sz w:val="24"/>
+          <w:szCs w:val="24"/>
+        </w:rPr>
+      </w:pPr>
+      <w:r>
+        <w:rPr>
+          <w:sz w:val="24"/>
+          <w:szCs w:val="24"/>
+        </w:rPr>
+        <w:t>Created Sprint 1 cover page</w:t>
+      </w:r>
     </w:p>
     <w:p>
       <w:pPr>

</xml_diff>